<commit_message>
Updated Technologies on brochure details
</commit_message>
<xml_diff>
--- a/Documents/Brochure/Butler, 10575638, PRCO304.docx
+++ b/Documents/Brochure/Butler, 10575638, PRCO304.docx
@@ -770,8 +770,6 @@
                             <w:r>
                               <w:t>CSS provides systems to manage staff, customers, stock, deliveries and news rounds.</w:t>
                             </w:r>
-                            <w:bookmarkStart w:id="0" w:name="_GoBack"/>
-                            <w:bookmarkEnd w:id="0"/>
                           </w:p>
                         </w:txbxContent>
                       </wps:txbx>
@@ -842,8 +840,6 @@
                       <w:r>
                         <w:t>CSS provides systems to manage staff, customers, stock, deliveries and news rounds.</w:t>
                       </w:r>
-                      <w:bookmarkStart w:id="1" w:name="_GoBack"/>
-                      <w:bookmarkEnd w:id="1"/>
                     </w:p>
                   </w:txbxContent>
                 </v:textbox>
@@ -1033,18 +1029,6 @@
                               </w:numPr>
                             </w:pPr>
                             <w:r>
-                              <w:t>ASP.NET</w:t>
-                            </w:r>
-                          </w:p>
-                          <w:p>
-                            <w:pPr>
-                              <w:pStyle w:val="ListParagraph"/>
-                              <w:numPr>
-                                <w:ilvl w:val="0"/>
-                                <w:numId w:val="1"/>
-                              </w:numPr>
-                            </w:pPr>
-                            <w:r>
                               <w:t>JavaScript</w:t>
                             </w:r>
                           </w:p>
@@ -1058,18 +1042,6 @@
                             </w:pPr>
                             <w:r>
                               <w:t>C#</w:t>
-                            </w:r>
-                          </w:p>
-                          <w:p>
-                            <w:pPr>
-                              <w:pStyle w:val="ListParagraph"/>
-                              <w:numPr>
-                                <w:ilvl w:val="0"/>
-                                <w:numId w:val="1"/>
-                              </w:numPr>
-                            </w:pPr>
-                            <w:r>
-                              <w:t>Microsoft SQL Server</w:t>
                             </w:r>
                           </w:p>
                           <w:p>
@@ -1095,6 +1067,32 @@
                             <w:r>
                               <w:t>Node.js</w:t>
                             </w:r>
+                          </w:p>
+                          <w:p>
+                            <w:pPr>
+                              <w:pStyle w:val="ListParagraph"/>
+                              <w:numPr>
+                                <w:ilvl w:val="0"/>
+                                <w:numId w:val="1"/>
+                              </w:numPr>
+                            </w:pPr>
+                            <w:r>
+                              <w:t>MongoDB</w:t>
+                            </w:r>
+                          </w:p>
+                          <w:p>
+                            <w:pPr>
+                              <w:pStyle w:val="ListParagraph"/>
+                              <w:numPr>
+                                <w:ilvl w:val="0"/>
+                                <w:numId w:val="1"/>
+                              </w:numPr>
+                            </w:pPr>
+                            <w:r>
+                              <w:t>Express</w:t>
+                            </w:r>
+                            <w:bookmarkStart w:id="0" w:name="_GoBack"/>
+                            <w:bookmarkEnd w:id="0"/>
                           </w:p>
                           <w:p/>
                           <w:p/>
@@ -1130,18 +1128,6 @@
                         </w:numPr>
                       </w:pPr>
                       <w:r>
-                        <w:t>ASP.NET</w:t>
-                      </w:r>
-                    </w:p>
-                    <w:p>
-                      <w:pPr>
-                        <w:pStyle w:val="ListParagraph"/>
-                        <w:numPr>
-                          <w:ilvl w:val="0"/>
-                          <w:numId w:val="1"/>
-                        </w:numPr>
-                      </w:pPr>
-                      <w:r>
                         <w:t>JavaScript</w:t>
                       </w:r>
                     </w:p>
@@ -1155,18 +1141,6 @@
                       </w:pPr>
                       <w:r>
                         <w:t>C#</w:t>
-                      </w:r>
-                    </w:p>
-                    <w:p>
-                      <w:pPr>
-                        <w:pStyle w:val="ListParagraph"/>
-                        <w:numPr>
-                          <w:ilvl w:val="0"/>
-                          <w:numId w:val="1"/>
-                        </w:numPr>
-                      </w:pPr>
-                      <w:r>
-                        <w:t>Microsoft SQL Server</w:t>
                       </w:r>
                     </w:p>
                     <w:p>
@@ -1193,6 +1167,32 @@
                         <w:t>Node.js</w:t>
                       </w:r>
                     </w:p>
+                    <w:p>
+                      <w:pPr>
+                        <w:pStyle w:val="ListParagraph"/>
+                        <w:numPr>
+                          <w:ilvl w:val="0"/>
+                          <w:numId w:val="1"/>
+                        </w:numPr>
+                      </w:pPr>
+                      <w:r>
+                        <w:t>MongoDB</w:t>
+                      </w:r>
+                    </w:p>
+                    <w:p>
+                      <w:pPr>
+                        <w:pStyle w:val="ListParagraph"/>
+                        <w:numPr>
+                          <w:ilvl w:val="0"/>
+                          <w:numId w:val="1"/>
+                        </w:numPr>
+                      </w:pPr>
+                      <w:r>
+                        <w:t>Express</w:t>
+                      </w:r>
+                      <w:bookmarkStart w:id="1" w:name="_GoBack"/>
+                      <w:bookmarkEnd w:id="1"/>
+                    </w:p>
                     <w:p/>
                     <w:p/>
                     <w:p/>
@@ -1469,7 +1469,7 @@
       </w:pPr>
     </w:pPrDefault>
   </w:docDefaults>
-  <w:latentStyles w:defLockedState="0" w:defUIPriority="99" w:defSemiHidden="0" w:defUnhideWhenUsed="0" w:defQFormat="0" w:count="377">
+  <w:latentStyles w:defLockedState="0" w:defUIPriority="99" w:defSemiHidden="0" w:defUnhideWhenUsed="0" w:defQFormat="0" w:count="376">
     <w:lsdException w:name="Normal" w:uiPriority="0" w:qFormat="1"/>
     <w:lsdException w:name="heading 1" w:uiPriority="9" w:qFormat="1"/>
     <w:lsdException w:name="heading 2" w:semiHidden="1" w:uiPriority="9" w:unhideWhenUsed="1" w:qFormat="1"/>
@@ -1617,8 +1617,11 @@
     <w:lsdException w:name="Table 3D effects 3" w:semiHidden="1" w:unhideWhenUsed="1"/>
     <w:lsdException w:name="Table Contemporary" w:semiHidden="1" w:unhideWhenUsed="1"/>
     <w:lsdException w:name="Table Elegant" w:semiHidden="1" w:unhideWhenUsed="1"/>
+    <w:lsdException w:name="Table Professional" w:semiHidden="1" w:unhideWhenUsed="1"/>
     <w:lsdException w:name="Table Subtle 1" w:semiHidden="1" w:unhideWhenUsed="1"/>
     <w:lsdException w:name="Table Subtle 2" w:semiHidden="1" w:unhideWhenUsed="1"/>
+    <w:lsdException w:name="Table Web 1" w:semiHidden="1" w:unhideWhenUsed="1"/>
+    <w:lsdException w:name="Table Web 2" w:semiHidden="1" w:unhideWhenUsed="1"/>
     <w:lsdException w:name="Table Web 3" w:semiHidden="1" w:unhideWhenUsed="1"/>
     <w:lsdException w:name="Balloon Text" w:semiHidden="1" w:unhideWhenUsed="1"/>
     <w:lsdException w:name="Table Grid" w:uiPriority="39"/>
@@ -1843,7 +1846,6 @@
     <w:lsdException w:name="Hashtag" w:semiHidden="1" w:unhideWhenUsed="1"/>
     <w:lsdException w:name="Unresolved Mention" w:semiHidden="1" w:unhideWhenUsed="1"/>
     <w:lsdException w:name="Smart Link" w:semiHidden="1" w:unhideWhenUsed="1"/>
-    <w:lsdException w:name="Smart Link Error" w:semiHidden="1" w:unhideWhenUsed="1"/>
   </w:latentStyles>
   <w:style w:type="paragraph" w:default="1" w:styleId="Normal">
     <w:name w:val="Normal"/>

</xml_diff>

<commit_message>
Updated Brochure information based on feedback
</commit_message>
<xml_diff>
--- a/Documents/Brochure/Butler, 10575638, PRCO304.docx
+++ b/Documents/Brochure/Butler, 10575638, PRCO304.docx
@@ -724,52 +724,13 @@
                       <wps:txbx>
                         <w:txbxContent>
                           <w:p>
-                            <w:pPr>
-                              <w:pStyle w:val="ListParagraph"/>
-                              <w:numPr>
-                                <w:ilvl w:val="0"/>
-                                <w:numId w:val="2"/>
-                              </w:numPr>
-                            </w:pPr>
                             <w:r>
-                              <w:t>CSS is a shop management system designed to allow shop staff and customers to more easily interact with corner shops and make running a shop easier.</w:t>
+                              <w:t>Many corner shops are still using very outdated systems running on out of date operating systems making them less secure in an ever-evolving security world.  CSS is a shop management system designed to allow shop staff and customers to more easily interact with corner shops and make running a shop easier. It provides features to manage staff, customers, stock, deliveries and news rounds.  The CSS approach provides users with a modernised solution that runs on the latest software and runs industry standard security.</w:t>
                             </w:r>
                           </w:p>
                           <w:p>
-                            <w:pPr>
-                              <w:pStyle w:val="ListParagraph"/>
-                              <w:numPr>
-                                <w:ilvl w:val="0"/>
-                                <w:numId w:val="2"/>
-                              </w:numPr>
-                            </w:pPr>
-                            <w:r>
-                              <w:t>Corner shops in some cases are still using very outdated systems running on out of date operating systems making them less secure in an ever-evolving security world.</w:t>
-                            </w:r>
-                          </w:p>
-                          <w:p>
-                            <w:pPr>
-                              <w:pStyle w:val="ListParagraph"/>
-                              <w:numPr>
-                                <w:ilvl w:val="0"/>
-                                <w:numId w:val="2"/>
-                              </w:numPr>
-                            </w:pPr>
-                            <w:r>
-                              <w:t>CSS provides users with a modernised solution that runs on the latest software and runs industry standard security.</w:t>
-                            </w:r>
-                          </w:p>
-                          <w:p>
-                            <w:pPr>
-                              <w:pStyle w:val="ListParagraph"/>
-                              <w:numPr>
-                                <w:ilvl w:val="0"/>
-                                <w:numId w:val="2"/>
-                              </w:numPr>
-                            </w:pPr>
-                            <w:r>
-                              <w:t>CSS provides systems to manage staff, customers, stock, deliveries and news rounds.</w:t>
-                            </w:r>
+                            <w:bookmarkStart w:id="0" w:name="_GoBack"/>
+                            <w:bookmarkEnd w:id="0"/>
                           </w:p>
                         </w:txbxContent>
                       </wps:txbx>
@@ -794,52 +755,13 @@
                 <v:textbox>
                   <w:txbxContent>
                     <w:p>
-                      <w:pPr>
-                        <w:pStyle w:val="ListParagraph"/>
-                        <w:numPr>
-                          <w:ilvl w:val="0"/>
-                          <w:numId w:val="2"/>
-                        </w:numPr>
-                      </w:pPr>
                       <w:r>
-                        <w:t>CSS is a shop management system designed to allow shop staff and customers to more easily interact with corner shops and make running a shop easier.</w:t>
+                        <w:t>Many corner shops are still using very outdated systems running on out of date operating systems making them less secure in an ever-evolving security world.  CSS is a shop management system designed to allow shop staff and customers to more easily interact with corner shops and make running a shop easier. It provides features to manage staff, customers, stock, deliveries and news rounds.  The CSS approach provides users with a modernised solution that runs on the latest software and runs industry standard security.</w:t>
                       </w:r>
                     </w:p>
                     <w:p>
-                      <w:pPr>
-                        <w:pStyle w:val="ListParagraph"/>
-                        <w:numPr>
-                          <w:ilvl w:val="0"/>
-                          <w:numId w:val="2"/>
-                        </w:numPr>
-                      </w:pPr>
-                      <w:r>
-                        <w:t>Corner shops in some cases are still using very outdated systems running on out of date operating systems making them less secure in an ever-evolving security world.</w:t>
-                      </w:r>
-                    </w:p>
-                    <w:p>
-                      <w:pPr>
-                        <w:pStyle w:val="ListParagraph"/>
-                        <w:numPr>
-                          <w:ilvl w:val="0"/>
-                          <w:numId w:val="2"/>
-                        </w:numPr>
-                      </w:pPr>
-                      <w:r>
-                        <w:t>CSS provides users with a modernised solution that runs on the latest software and runs industry standard security.</w:t>
-                      </w:r>
-                    </w:p>
-                    <w:p>
-                      <w:pPr>
-                        <w:pStyle w:val="ListParagraph"/>
-                        <w:numPr>
-                          <w:ilvl w:val="0"/>
-                          <w:numId w:val="2"/>
-                        </w:numPr>
-                      </w:pPr>
-                      <w:r>
-                        <w:t>CSS provides systems to manage staff, customers, stock, deliveries and news rounds.</w:t>
-                      </w:r>
+                      <w:bookmarkStart w:id="1" w:name="_GoBack"/>
+                      <w:bookmarkEnd w:id="1"/>
                     </w:p>
                   </w:txbxContent>
                 </v:textbox>
@@ -1091,8 +1013,6 @@
                             <w:r>
                               <w:t>Express</w:t>
                             </w:r>
-                            <w:bookmarkStart w:id="0" w:name="_GoBack"/>
-                            <w:bookmarkEnd w:id="0"/>
                           </w:p>
                           <w:p/>
                           <w:p/>
@@ -1190,8 +1110,6 @@
                       <w:r>
                         <w:t>Express</w:t>
                       </w:r>
-                      <w:bookmarkStart w:id="1" w:name="_GoBack"/>
-                      <w:bookmarkEnd w:id="1"/>
                     </w:p>
                     <w:p/>
                     <w:p/>

</xml_diff>